<commit_message>
added new documents and removed typos in previous ones
</commit_message>
<xml_diff>
--- a/doc/protocol/Aktueller-Stand_2016-12-14.docx
+++ b/doc/protocol/Aktueller-Stand_2016-12-14.docx
@@ -1428,15 +1428,24 @@
     </w:p>
     <w:p>
       <w:r>
-        <w:t>Die letzten 2 Wochen wurde langsamer vorangekommen wir davor. Das war durch das fehlende Knowhow jedoch zu erwarten, weshalb genug Pufferzeiten eingeplant wurden.</w:t>
+        <w:t>Die letzten 2 Wochen w</w:t>
+      </w:r>
+      <w:r>
+        <w:t>urde langsamer vorangekommen wie</w:t>
+      </w:r>
+      <w:r>
+        <w:t xml:space="preserve"> davor. Das war durch das fehlende Knowhow jedoch zu erwarten, weshalb genug Pufferzeiten e</w:t>
+      </w:r>
+      <w:bookmarkStart w:id="0" w:name="_GoBack"/>
+      <w:bookmarkEnd w:id="0"/>
+      <w:r>
+        <w:t>ingeplant wurden.</w:t>
       </w:r>
       <w:r>
         <w:t xml:space="preserve"> </w:t>
       </w:r>
     </w:p>
     <w:p>
-      <w:bookmarkStart w:id="0" w:name="_GoBack"/>
-      <w:bookmarkEnd w:id="0"/>
       <w:r>
         <w:t>Außerdem waren die Serverkosten höher wie geplant, jedoch immer noch weit im akzeptablen Bereich.</w:t>
       </w:r>
@@ -3167,7 +3176,7 @@
 </file>
 
 <file path=customXml/itemProps1.xml><?xml version="1.0" encoding="utf-8"?>
-<ds:datastoreItem xmlns:ds="http://schemas.openxmlformats.org/officeDocument/2006/customXml" ds:itemID="{A936B236-4F46-412A-B13B-346392599E36}">
+<ds:datastoreItem xmlns:ds="http://schemas.openxmlformats.org/officeDocument/2006/customXml" ds:itemID="{F2F12461-BB79-435A-87DF-18F5704974B4}">
   <ds:schemaRefs>
     <ds:schemaRef ds:uri="http://schemas.openxmlformats.org/officeDocument/2006/bibliography"/>
   </ds:schemaRefs>

</xml_diff>